<commit_message>
modify vim note: add vim script-key mapping
</commit_message>
<xml_diff>
--- a/vim_note/20200525_vim_plug_note.docx
+++ b/vim_note/20200525_vim_plug_note.docx
@@ -15837,6 +15837,48 @@
       </w:pPr>
       <w:r>
         <w:rPr>
+          <w:rFonts w:ascii="Times New Roman" w:hAnsi="Times New Roman" w:cs="Times New Roman" w:hint="eastAsia"/>
+          <w:color w:val="000000" w:themeColor="text1"/>
+          <w:sz w:val="24"/>
+          <w:szCs w:val="24"/>
+        </w:rPr>
+        <w:t>打開檔案</w:t>
+      </w:r>
+      <w:r>
+        <w:rPr>
+          <w:rFonts w:ascii="Times New Roman" w:hAnsi="Times New Roman" w:cs="Times New Roman" w:hint="eastAsia"/>
+          <w:color w:val="000000" w:themeColor="text1"/>
+          <w:sz w:val="24"/>
+          <w:szCs w:val="24"/>
+        </w:rPr>
+        <w:t xml:space="preserve"> -</w:t>
+      </w:r>
+      <w:r>
+        <w:rPr>
+          <w:rFonts w:ascii="Times New Roman" w:hAnsi="Times New Roman" w:cs="Times New Roman"/>
+          <w:color w:val="000000" w:themeColor="text1"/>
+          <w:sz w:val="24"/>
+          <w:szCs w:val="24"/>
+        </w:rPr>
+        <w:t>&gt; e ./file_name</w:t>
+      </w:r>
+    </w:p>
+    <w:p>
+      <w:pPr>
+        <w:pStyle w:val="ListParagraph"/>
+        <w:numPr>
+          <w:ilvl w:val="2"/>
+          <w:numId w:val="1"/>
+        </w:numPr>
+        <w:rPr>
+          <w:rFonts w:ascii="Times New Roman" w:hAnsi="Times New Roman" w:cs="Times New Roman"/>
+          <w:color w:val="000000" w:themeColor="text1"/>
+          <w:sz w:val="24"/>
+          <w:szCs w:val="24"/>
+        </w:rPr>
+      </w:pPr>
+      <w:r>
+        <w:rPr>
           <w:rFonts w:ascii="Times New Roman" w:hAnsi="Times New Roman" w:cs="Times New Roman"/>
           <w:color w:val="000000" w:themeColor="text1"/>
           <w:sz w:val="24"/>
@@ -20847,9 +20889,16 @@
           <w:szCs w:val="24"/>
         </w:rPr>
         <w:lastRenderedPageBreak/>
-        <w:t>C</w:t>
-      </w:r>
-      <w:r>
+        <w:t>Vim script</w:t>
+      </w:r>
+    </w:p>
+    <w:p>
+      <w:pPr>
+        <w:pStyle w:val="ListParagraph"/>
+        <w:numPr>
+          <w:ilvl w:val="1"/>
+          <w:numId w:val="1"/>
+        </w:numPr>
         <w:rPr>
           <w:rFonts w:ascii="Times New Roman" w:hAnsi="Times New Roman" w:cs="Times New Roman"/>
           <w:b/>
@@ -20858,25 +20907,315 @@
           <w:sz w:val="24"/>
           <w:szCs w:val="24"/>
         </w:rPr>
+      </w:pPr>
+      <w:r>
+        <w:rPr>
+          <w:rFonts w:ascii="Times New Roman" w:hAnsi="Times New Roman" w:cs="Times New Roman" w:hint="eastAsia"/>
+          <w:b/>
+          <w:bCs/>
+          <w:color w:val="000000" w:themeColor="text1"/>
+          <w:sz w:val="24"/>
+          <w:szCs w:val="24"/>
+        </w:rPr>
+        <w:t>按鍵對應</w:t>
+      </w:r>
+    </w:p>
+    <w:p>
+      <w:pPr>
+        <w:pStyle w:val="NormalWeb"/>
+        <w:numPr>
+          <w:ilvl w:val="2"/>
+          <w:numId w:val="1"/>
+        </w:numPr>
+      </w:pPr>
+      <w:r>
+        <w:rPr>
+          <w:rFonts w:ascii="URWPalladioL" w:hAnsi="URWPalladioL"/>
+        </w:rPr>
+        <w:t>V</w:t>
+      </w:r>
+      <w:r>
+        <w:rPr>
+          <w:rFonts w:ascii="URWPalladioL" w:hAnsi="URWPalladioL"/>
+          <w:i/>
+          <w:iCs/>
+        </w:rPr>
+        <w:t xml:space="preserve">im </w:t>
+      </w:r>
+      <w:r>
+        <w:rPr>
+          <w:rFonts w:ascii="新細明體" w:eastAsia="新細明體" w:hAnsi="新細明體" w:cs="新細明體" w:hint="eastAsia"/>
+        </w:rPr>
+        <w:t>可以將多個動作</w:t>
+      </w:r>
+      <w:r>
+        <w:rPr>
+          <w:rFonts w:ascii="cwTeXMing" w:hAnsi="cwTeXMing"/>
+        </w:rPr>
+        <w:t>(</w:t>
+      </w:r>
+      <w:r>
+        <w:rPr>
+          <w:rFonts w:ascii="新細明體" w:eastAsia="新細明體" w:hAnsi="新細明體" w:cs="新細明體" w:hint="eastAsia"/>
+        </w:rPr>
+        <w:t>命令或是函數</w:t>
+      </w:r>
+      <w:r>
+        <w:rPr>
+          <w:rFonts w:ascii="cwTeXMing" w:hAnsi="cwTeXMing"/>
+        </w:rPr>
+        <w:t>)</w:t>
+      </w:r>
+      <w:r>
+        <w:rPr>
+          <w:rFonts w:ascii="新細明體" w:eastAsia="新細明體" w:hAnsi="新細明體" w:cs="新細明體" w:hint="eastAsia"/>
+        </w:rPr>
+        <w:t>對應給一個簡單的按鍵</w:t>
+      </w:r>
+      <w:r>
+        <w:rPr>
+          <w:rFonts w:ascii="cwTeXMing" w:hAnsi="cwTeXMing"/>
+        </w:rPr>
+        <w:t xml:space="preserve"> </w:t>
+      </w:r>
+    </w:p>
+    <w:p>
+      <w:pPr>
+        <w:pStyle w:val="NormalWeb"/>
+        <w:numPr>
+          <w:ilvl w:val="2"/>
+          <w:numId w:val="1"/>
+        </w:numPr>
+      </w:pPr>
+      <w:r>
+        <w:rPr>
+          <w:rFonts w:ascii="URWPalladioL" w:hAnsi="URWPalladioL"/>
+        </w:rPr>
+        <w:t>V</w:t>
+      </w:r>
+      <w:r>
+        <w:rPr>
+          <w:rFonts w:ascii="URWPalladioL" w:hAnsi="URWPalladioL"/>
+          <w:i/>
+          <w:iCs/>
+        </w:rPr>
+        <w:t xml:space="preserve">im </w:t>
+      </w:r>
+      <w:r>
+        <w:rPr>
+          <w:rFonts w:ascii="新細明體" w:eastAsia="新細明體" w:hAnsi="新細明體" w:cs="新細明體" w:hint="eastAsia"/>
+        </w:rPr>
+        <w:t>預設已經內建把</w:t>
+      </w:r>
+      <w:r>
+        <w:rPr>
+          <w:rFonts w:ascii="cwTeXMing" w:hAnsi="cwTeXMing"/>
+        </w:rPr>
+        <w:t xml:space="preserve"> </w:t>
+      </w:r>
+      <w:r>
+        <w:rPr>
+          <w:rFonts w:ascii="Helvetica" w:hAnsi="Helvetica"/>
+        </w:rPr>
+        <w:t xml:space="preserve">F1 </w:t>
+      </w:r>
+      <w:r>
+        <w:rPr>
+          <w:rFonts w:ascii="新細明體" w:eastAsia="新細明體" w:hAnsi="新細明體" w:cs="新細明體" w:hint="eastAsia"/>
+        </w:rPr>
+        <w:t>鍵定義給線上求助檔，因此，這個鍵就不要去麻煩他了。</w:t>
+      </w:r>
+      <w:r>
+        <w:rPr>
+          <w:rFonts w:ascii="cwTeXMing" w:hAnsi="cwTeXMing"/>
+        </w:rPr>
+        <w:t xml:space="preserve"> </w:t>
+      </w:r>
+    </w:p>
+    <w:p>
+      <w:pPr>
+        <w:pStyle w:val="ListParagraph"/>
+        <w:numPr>
+          <w:ilvl w:val="2"/>
+          <w:numId w:val="1"/>
+        </w:numPr>
+        <w:rPr>
+          <w:rFonts w:ascii="Times New Roman" w:hAnsi="Times New Roman" w:cs="Times New Roman"/>
+          <w:b/>
+          <w:bCs/>
+          <w:color w:val="000000" w:themeColor="text1"/>
+          <w:sz w:val="24"/>
+          <w:szCs w:val="24"/>
+        </w:rPr>
+      </w:pPr>
+      <w:r>
+        <w:rPr>
+          <w:rFonts w:ascii="微軟正黑體" w:eastAsia="微軟正黑體" w:hAnsi="微軟正黑體" w:cs="微軟正黑體" w:hint="eastAsia"/>
+          <w:sz w:val="28"/>
+        </w:rPr>
+        <w:t>按鍵的書寫方法</w:t>
+      </w:r>
+    </w:p>
+    <w:p>
+      <w:pPr>
+        <w:jc w:val="center"/>
+        <w:rPr>
+          <w:rFonts w:ascii="Times New Roman" w:hAnsi="Times New Roman" w:cs="Times New Roman"/>
+          <w:b/>
+          <w:bCs/>
+          <w:color w:val="000000" w:themeColor="text1"/>
+          <w:sz w:val="24"/>
+          <w:szCs w:val="24"/>
+        </w:rPr>
+      </w:pPr>
+      <w:r>
+        <w:rPr>
+          <w:rFonts w:hint="eastAsia"/>
+          <w:noProof/>
+          <w:sz w:val="28"/>
+        </w:rPr>
+        <w:drawing>
+          <wp:inline distT="0" distB="0" distL="0" distR="0" wp14:anchorId="71C526A5" wp14:editId="60C21D84">
+            <wp:extent cx="5943600" cy="3293110"/>
+            <wp:effectExtent l="0" t="0" r="0" b="2540"/>
+            <wp:docPr id="8" name="Picture 8"/>
+            <wp:cNvGraphicFramePr>
+              <a:graphicFrameLocks xmlns:a="http://schemas.openxmlformats.org/drawingml/2006/main" noChangeAspect="1"/>
+            </wp:cNvGraphicFramePr>
+            <a:graphic xmlns:a="http://schemas.openxmlformats.org/drawingml/2006/main">
+              <a:graphicData uri="http://schemas.openxmlformats.org/drawingml/2006/picture">
+                <pic:pic xmlns:pic="http://schemas.openxmlformats.org/drawingml/2006/picture">
+                  <pic:nvPicPr>
+                    <pic:cNvPr id="3" name="Screen Shot 2018-07-22 at 12.20.26 PM.png"/>
+                    <pic:cNvPicPr/>
+                  </pic:nvPicPr>
+                  <pic:blipFill>
+                    <a:blip r:embed="rId10">
+                      <a:extLst>
+                        <a:ext uri="{28A0092B-C50C-407E-A947-70E740481C1C}">
+                          <a14:useLocalDpi xmlns:a14="http://schemas.microsoft.com/office/drawing/2010/main" val="0"/>
+                        </a:ext>
+                      </a:extLst>
+                    </a:blip>
+                    <a:stretch>
+                      <a:fillRect/>
+                    </a:stretch>
+                  </pic:blipFill>
+                  <pic:spPr>
+                    <a:xfrm>
+                      <a:off x="0" y="0"/>
+                      <a:ext cx="5943600" cy="3293110"/>
+                    </a:xfrm>
+                    <a:prstGeom prst="rect">
+                      <a:avLst/>
+                    </a:prstGeom>
+                  </pic:spPr>
+                </pic:pic>
+              </a:graphicData>
+            </a:graphic>
+          </wp:inline>
+        </w:drawing>
+      </w:r>
+    </w:p>
+    <w:p>
+      <w:pPr>
+        <w:pStyle w:val="ListParagraph"/>
+        <w:numPr>
+          <w:ilvl w:val="2"/>
+          <w:numId w:val="1"/>
+        </w:numPr>
+        <w:rPr>
+          <w:rFonts w:ascii="Times New Roman" w:hAnsi="Times New Roman" w:cs="Times New Roman"/>
+          <w:b/>
+          <w:bCs/>
+          <w:color w:val="000000" w:themeColor="text1"/>
+          <w:sz w:val="24"/>
+          <w:szCs w:val="24"/>
+        </w:rPr>
+      </w:pPr>
+      <w:r>
+        <w:rPr>
+          <w:rFonts w:ascii="新細明體" w:eastAsia="新細明體" w:hAnsi="新細明體" w:cs="新細明體" w:hint="eastAsia"/>
+          <w:sz w:val="28"/>
+        </w:rPr>
+        <w:t>查閱vim裡面按鍵的對應寫法 --&gt;</w:t>
+      </w:r>
+      <w:r>
+        <w:rPr>
+          <w:rFonts w:ascii="新細明體" w:eastAsia="新細明體" w:hAnsi="新細明體" w:cs="新細明體"/>
+          <w:sz w:val="28"/>
+        </w:rPr>
+        <w:t xml:space="preserve"> </w:t>
+      </w:r>
+      <w:r>
+        <w:rPr>
+          <w:rFonts w:ascii="新細明體" w:eastAsia="新細明體" w:hAnsi="新細明體" w:cs="新細明體"/>
+          <w:sz w:val="28"/>
+        </w:rPr>
+        <w:t>:h key-notation</w:t>
+      </w:r>
+    </w:p>
+    <w:p>
+      <w:pPr>
+        <w:pStyle w:val="ListParagraph"/>
+        <w:numPr>
+          <w:ilvl w:val="2"/>
+          <w:numId w:val="1"/>
+        </w:numPr>
+        <w:rPr>
+          <w:rFonts w:ascii="Times New Roman" w:hAnsi="Times New Roman" w:cs="Times New Roman"/>
+          <w:b/>
+          <w:bCs/>
+          <w:color w:val="000000" w:themeColor="text1"/>
+          <w:sz w:val="24"/>
+          <w:szCs w:val="24"/>
+        </w:rPr>
+      </w:pPr>
+      <w:r>
+        <w:rPr>
+          <w:rFonts w:ascii="微軟正黑體" w:eastAsia="微軟正黑體" w:hAnsi="微軟正黑體" w:cs="微軟正黑體" w:hint="eastAsia"/>
+          <w:sz w:val="28"/>
+        </w:rPr>
+        <w:t>c</w:t>
+      </w:r>
+      <w:r>
+        <w:rPr>
+          <w:rFonts w:ascii="微軟正黑體" w:eastAsia="微軟正黑體" w:hAnsi="微軟正黑體" w:cs="微軟正黑體"/>
+          <w:sz w:val="28"/>
+        </w:rPr>
         <w:t>ontinue</w:t>
       </w:r>
     </w:p>
     <w:p>
       <w:pPr>
-        <w:rPr>
-          <w:rFonts w:ascii="Times New Roman" w:hAnsi="Times New Roman" w:cs="Times New Roman"/>
-          <w:color w:val="000000" w:themeColor="text1"/>
-          <w:sz w:val="24"/>
-          <w:szCs w:val="24"/>
-        </w:rPr>
-      </w:pPr>
-      <w:r>
-        <w:rPr>
-          <w:rFonts w:ascii="Times New Roman" w:hAnsi="Times New Roman" w:cs="Times New Roman"/>
-          <w:color w:val="000000" w:themeColor="text1"/>
-          <w:sz w:val="24"/>
-          <w:szCs w:val="24"/>
-        </w:rPr>
+        <w:pStyle w:val="ListParagraph"/>
+        <w:numPr>
+          <w:ilvl w:val="1"/>
+          <w:numId w:val="1"/>
+        </w:numPr>
+        <w:rPr>
+          <w:rFonts w:ascii="Times New Roman" w:hAnsi="Times New Roman" w:cs="Times New Roman"/>
+          <w:b/>
+          <w:bCs/>
+          <w:color w:val="000000" w:themeColor="text1"/>
+          <w:sz w:val="24"/>
+          <w:szCs w:val="24"/>
+        </w:rPr>
+      </w:pPr>
+      <w:r>
+        <w:rPr>
+          <w:sz w:val="28"/>
+        </w:rPr>
+        <w:t xml:space="preserve">map </w:t>
+      </w:r>
+      <w:r>
+        <w:rPr>
+          <w:rFonts w:ascii="微軟正黑體" w:eastAsia="微軟正黑體" w:hAnsi="微軟正黑體" w:cs="微軟正黑體" w:hint="eastAsia"/>
+          <w:sz w:val="28"/>
+        </w:rPr>
+        <w:t>指令的種類</w:t>
+      </w:r>
+      <w:r>
         <w:br w:type="page"/>
       </w:r>
     </w:p>
@@ -20906,6 +21245,65 @@
           <w:szCs w:val="24"/>
         </w:rPr>
         <w:lastRenderedPageBreak/>
+        <w:t>C</w:t>
+      </w:r>
+      <w:r>
+        <w:rPr>
+          <w:rFonts w:ascii="Times New Roman" w:hAnsi="Times New Roman" w:cs="Times New Roman"/>
+          <w:b/>
+          <w:bCs/>
+          <w:color w:val="000000" w:themeColor="text1"/>
+          <w:sz w:val="24"/>
+          <w:szCs w:val="24"/>
+        </w:rPr>
+        <w:t>ontinue</w:t>
+      </w:r>
+    </w:p>
+    <w:p>
+      <w:pPr>
+        <w:rPr>
+          <w:rFonts w:ascii="Times New Roman" w:hAnsi="Times New Roman" w:cs="Times New Roman"/>
+          <w:color w:val="000000" w:themeColor="text1"/>
+          <w:sz w:val="24"/>
+          <w:szCs w:val="24"/>
+        </w:rPr>
+      </w:pPr>
+      <w:r>
+        <w:rPr>
+          <w:rFonts w:ascii="Times New Roman" w:hAnsi="Times New Roman" w:cs="Times New Roman"/>
+          <w:color w:val="000000" w:themeColor="text1"/>
+          <w:sz w:val="24"/>
+          <w:szCs w:val="24"/>
+        </w:rPr>
+        <w:br w:type="page"/>
+      </w:r>
+    </w:p>
+    <w:p>
+      <w:pPr>
+        <w:pStyle w:val="ListParagraph"/>
+        <w:numPr>
+          <w:ilvl w:val="0"/>
+          <w:numId w:val="1"/>
+        </w:numPr>
+        <w:rPr>
+          <w:rFonts w:ascii="Times New Roman" w:hAnsi="Times New Roman" w:cs="Times New Roman"/>
+          <w:b/>
+          <w:bCs/>
+          <w:color w:val="000000" w:themeColor="text1"/>
+          <w:sz w:val="24"/>
+          <w:szCs w:val="24"/>
+        </w:rPr>
+      </w:pPr>
+      <w:r>
+        <w:rPr>
+          <w:rFonts w:ascii="Times New Roman" w:hAnsi="Times New Roman" w:cs="Times New Roman"/>
+          <w:b/>
+          <w:bCs/>
+          <w:color w:val="000000" w:themeColor="text1"/>
+          <w:sz w:val="24"/>
+          <w:szCs w:val="24"/>
+        </w:rPr>
+        <w:lastRenderedPageBreak/>
         <w:t>temp</w:t>
       </w:r>
     </w:p>
@@ -20925,7 +21323,7 @@
         </w:rPr>
         <w:t>為了保持各平台下的一致性，我們應該使用</w:t>
       </w:r>
-      <w:hyperlink r:id="rId10" w:anchor=".E5.8D.81.E5.85.AD.E8.BF.9B.E5.88.B6.E6.95.B0.E5.AD.97.E8.A1.A8.E7.A4.BA.E6.96.B9.E6.B3.95" w:tooltip="HEX" w:history="1">
+      <w:hyperlink r:id="rId11" w:anchor=".E5.8D.81.E5.85.AD.E8.BF.9B.E5.88.B6.E6.95.B0.E5.AD.97.E8.A1.A8.E7.A4.BA.E6.96.B9.E6.B3.95" w:tooltip="HEX" w:history="1">
         <w:r>
           <w:rPr>
             <w:rStyle w:val="Hyperlink"/>
@@ -21082,7 +21480,7 @@
   <w:abstractNum w:abstractNumId="1" w15:restartNumberingAfterBreak="0">
     <w:nsid w:val="0F1604C8"/>
     <w:multiLevelType w:val="hybridMultilevel"/>
-    <w:tmpl w:val="6C14BCEE"/>
+    <w:tmpl w:val="99445F42"/>
     <w:lvl w:ilvl="0" w:tplc="0409000F">
       <w:start w:val="1"/>
       <w:numFmt w:val="decimal"/>
@@ -21497,6 +21895,99 @@
     </w:lvl>
   </w:abstractNum>
   <w:abstractNum w:abstractNumId="5" w15:restartNumberingAfterBreak="0">
+    <w:nsid w:val="36547C80"/>
+    <w:multiLevelType w:val="hybridMultilevel"/>
+    <w:tmpl w:val="5B4E15C8"/>
+    <w:lvl w:ilvl="0" w:tplc="0409000F">
+      <w:start w:val="1"/>
+      <w:numFmt w:val="decimal"/>
+      <w:lvlText w:val="%1."/>
+      <w:lvlJc w:val="left"/>
+      <w:pPr>
+        <w:ind w:left="360" w:hanging="360"/>
+      </w:pPr>
+    </w:lvl>
+    <w:lvl w:ilvl="1" w:tplc="04090019">
+      <w:start w:val="1"/>
+      <w:numFmt w:val="lowerLetter"/>
+      <w:lvlText w:val="%2."/>
+      <w:lvlJc w:val="left"/>
+      <w:pPr>
+        <w:ind w:left="1080" w:hanging="360"/>
+      </w:pPr>
+    </w:lvl>
+    <w:lvl w:ilvl="2" w:tplc="0B72991C">
+      <w:start w:val="1"/>
+      <w:numFmt w:val="lowerRoman"/>
+      <w:lvlText w:val="%3."/>
+      <w:lvlJc w:val="right"/>
+      <w:pPr>
+        <w:ind w:left="1800" w:hanging="180"/>
+      </w:pPr>
+      <w:rPr>
+        <w:sz w:val="24"/>
+        <w:szCs w:val="24"/>
+      </w:rPr>
+    </w:lvl>
+    <w:lvl w:ilvl="3" w:tplc="04090001">
+      <w:start w:val="1"/>
+      <w:numFmt w:val="bullet"/>
+      <w:lvlText w:val=""/>
+      <w:lvlJc w:val="left"/>
+      <w:pPr>
+        <w:ind w:left="2520" w:hanging="360"/>
+      </w:pPr>
+      <w:rPr>
+        <w:rFonts w:ascii="Symbol" w:hAnsi="Symbol" w:hint="default"/>
+      </w:rPr>
+    </w:lvl>
+    <w:lvl w:ilvl="4" w:tplc="04090019" w:tentative="1">
+      <w:start w:val="1"/>
+      <w:numFmt w:val="lowerLetter"/>
+      <w:lvlText w:val="%5."/>
+      <w:lvlJc w:val="left"/>
+      <w:pPr>
+        <w:ind w:left="3240" w:hanging="360"/>
+      </w:pPr>
+    </w:lvl>
+    <w:lvl w:ilvl="5" w:tplc="0409001B" w:tentative="1">
+      <w:start w:val="1"/>
+      <w:numFmt w:val="lowerRoman"/>
+      <w:lvlText w:val="%6."/>
+      <w:lvlJc w:val="right"/>
+      <w:pPr>
+        <w:ind w:left="3960" w:hanging="180"/>
+      </w:pPr>
+    </w:lvl>
+    <w:lvl w:ilvl="6" w:tplc="0409000F" w:tentative="1">
+      <w:start w:val="1"/>
+      <w:numFmt w:val="decimal"/>
+      <w:lvlText w:val="%7."/>
+      <w:lvlJc w:val="left"/>
+      <w:pPr>
+        <w:ind w:left="4680" w:hanging="360"/>
+      </w:pPr>
+    </w:lvl>
+    <w:lvl w:ilvl="7" w:tplc="04090019" w:tentative="1">
+      <w:start w:val="1"/>
+      <w:numFmt w:val="lowerLetter"/>
+      <w:lvlText w:val="%8."/>
+      <w:lvlJc w:val="left"/>
+      <w:pPr>
+        <w:ind w:left="5400" w:hanging="360"/>
+      </w:pPr>
+    </w:lvl>
+    <w:lvl w:ilvl="8" w:tplc="0409001B" w:tentative="1">
+      <w:start w:val="1"/>
+      <w:numFmt w:val="lowerRoman"/>
+      <w:lvlText w:val="%9."/>
+      <w:lvlJc w:val="right"/>
+      <w:pPr>
+        <w:ind w:left="6120" w:hanging="180"/>
+      </w:pPr>
+    </w:lvl>
+  </w:abstractNum>
+  <w:abstractNum w:abstractNumId="6" w15:restartNumberingAfterBreak="0">
     <w:nsid w:val="455B7F5C"/>
     <w:multiLevelType w:val="hybridMultilevel"/>
     <w:tmpl w:val="2E84DA5E"/>
@@ -21587,7 +22078,7 @@
       </w:pPr>
     </w:lvl>
   </w:abstractNum>
-  <w:abstractNum w:abstractNumId="6" w15:restartNumberingAfterBreak="0">
+  <w:abstractNum w:abstractNumId="7" w15:restartNumberingAfterBreak="0">
     <w:nsid w:val="5229443D"/>
     <w:multiLevelType w:val="hybridMultilevel"/>
     <w:tmpl w:val="11E86CDC"/>
@@ -21700,7 +22191,7 @@
       </w:rPr>
     </w:lvl>
   </w:abstractNum>
-  <w:abstractNum w:abstractNumId="7" w15:restartNumberingAfterBreak="0">
+  <w:abstractNum w:abstractNumId="8" w15:restartNumberingAfterBreak="0">
     <w:nsid w:val="53150BBC"/>
     <w:multiLevelType w:val="hybridMultilevel"/>
     <w:tmpl w:val="BE2AC31A"/>
@@ -21814,7 +22305,7 @@
       </w:rPr>
     </w:lvl>
   </w:abstractNum>
-  <w:abstractNum w:abstractNumId="8" w15:restartNumberingAfterBreak="0">
+  <w:abstractNum w:abstractNumId="9" w15:restartNumberingAfterBreak="0">
     <w:nsid w:val="54F325CF"/>
     <w:multiLevelType w:val="hybridMultilevel"/>
     <w:tmpl w:val="70ECA31A"/>
@@ -21900,7 +22391,7 @@
       </w:pPr>
     </w:lvl>
   </w:abstractNum>
-  <w:abstractNum w:abstractNumId="9" w15:restartNumberingAfterBreak="0">
+  <w:abstractNum w:abstractNumId="10" w15:restartNumberingAfterBreak="0">
     <w:nsid w:val="5DCE04FB"/>
     <w:multiLevelType w:val="hybridMultilevel"/>
     <w:tmpl w:val="B0F8C7F6"/>
@@ -22014,7 +22505,7 @@
       </w:rPr>
     </w:lvl>
   </w:abstractNum>
-  <w:abstractNum w:abstractNumId="10" w15:restartNumberingAfterBreak="0">
+  <w:abstractNum w:abstractNumId="11" w15:restartNumberingAfterBreak="0">
     <w:nsid w:val="61913C18"/>
     <w:multiLevelType w:val="hybridMultilevel"/>
     <w:tmpl w:val="0D20E0C8"/>
@@ -22131,19 +22622,19 @@
     <w:abstractNumId w:val="1"/>
   </w:num>
   <w:num w:numId="2">
-    <w:abstractNumId w:val="5"/>
+    <w:abstractNumId w:val="6"/>
   </w:num>
   <w:num w:numId="3">
     <w:abstractNumId w:val="4"/>
   </w:num>
   <w:num w:numId="4">
-    <w:abstractNumId w:val="10"/>
+    <w:abstractNumId w:val="11"/>
   </w:num>
   <w:num w:numId="5">
-    <w:abstractNumId w:val="6"/>
+    <w:abstractNumId w:val="7"/>
   </w:num>
   <w:num w:numId="6">
-    <w:abstractNumId w:val="9"/>
+    <w:abstractNumId w:val="10"/>
   </w:num>
   <w:num w:numId="7">
     <w:abstractNumId w:val="3"/>
@@ -22152,13 +22643,16 @@
     <w:abstractNumId w:val="0"/>
   </w:num>
   <w:num w:numId="9">
-    <w:abstractNumId w:val="7"/>
+    <w:abstractNumId w:val="8"/>
   </w:num>
   <w:num w:numId="10">
     <w:abstractNumId w:val="2"/>
   </w:num>
   <w:num w:numId="11">
-    <w:abstractNumId w:val="8"/>
+    <w:abstractNumId w:val="9"/>
+  </w:num>
+  <w:num w:numId="12">
+    <w:abstractNumId w:val="5"/>
   </w:num>
 </w:numbering>
 </file>
@@ -22649,7 +23143,6 @@
     <w:name w:val="Normal (Web)"/>
     <w:basedOn w:val="Normal"/>
     <w:uiPriority w:val="99"/>
-    <w:semiHidden/>
     <w:unhideWhenUsed/>
     <w:rsid w:val="00E211AE"/>
     <w:pPr>

</xml_diff>